<commit_message>
Cost changes, pert changes
</commit_message>
<xml_diff>
--- a/project-plan v0.1.docx
+++ b/project-plan v0.1.docx
@@ -932,10 +932,10 @@
       </w:pPr>
       <w:r>
         <w:drawing>
-          <wp:inline wp14:editId="3F53C1FD" wp14:anchorId="25CEE9DF">
-            <wp:extent cx="6830970" cy="2106216"/>
+          <wp:inline wp14:editId="54A98AF8" wp14:anchorId="22F239D7">
+            <wp:extent cx="6773851" cy="3020008"/>
             <wp:effectExtent l="0" t="0" r="0" b="0"/>
-            <wp:docPr id="7927251" name="" title=""/>
+            <wp:docPr id="319029214" name="" title=""/>
             <wp:cNvGraphicFramePr>
               <a:graphicFrameLocks noChangeAspect="1"/>
             </wp:cNvGraphicFramePr>
@@ -947,7 +947,7 @@
                     <pic:cNvPicPr/>
                   </pic:nvPicPr>
                   <pic:blipFill>
-                    <a:blip r:embed="R4719a593ba564ab1">
+                    <a:blip r:embed="Rb9d15a8d8c954dee">
                       <a:extLst>
                         <a:ext xmlns:a="http://schemas.openxmlformats.org/drawingml/2006/main" uri="{28A0092B-C50C-407E-A947-70E740481C1C}">
                           <a14:useLocalDpi val="0"/>
@@ -961,7 +961,7 @@
                   <pic:spPr>
                     <a:xfrm>
                       <a:off x="0" y="0"/>
-                      <a:ext cx="6830970" cy="2106216"/>
+                      <a:ext cx="6773851" cy="3020008"/>
                     </a:xfrm>
                     <a:prstGeom prst="rect">
                       <a:avLst/>
@@ -1275,18 +1275,31 @@
     <w:p>
       <w:pPr>
         <w:pStyle w:val="Normal"/>
-        <w:bidi w:val="0"/>
-        <w:rPr>
-          <w:sz w:val="28"/>
-          <w:szCs w:val="28"/>
-        </w:rPr>
-      </w:pPr>
-      <w:r>
-        <w:rPr>
-          <w:sz w:val="28"/>
-          <w:szCs w:val="28"/>
-        </w:rPr>
-        <w:t>Τέλος υπολογίζοντας το κόστος του έργου το σύνολο θα κυμανθεί στα 9.500€. Το ποσό αυτό περιλαμβάνει την αμοιβή μας για το διάστημα τον 10,5 μηνών που εκτιμάτε ο χρόνος που χρειαζόμαστε και με τα λειτουργικά κόστη που θα χρειαστούμε.</w:t>
+        <w:rPr>
+          <w:sz w:val="28"/>
+          <w:szCs w:val="28"/>
+        </w:rPr>
+      </w:pPr>
+      <w:r>
+        <w:rPr>
+          <w:sz w:val="28"/>
+          <w:szCs w:val="28"/>
+        </w:rPr>
+        <w:t xml:space="preserve">Τέλος υπολογίζοντας το κόστος του έργου το σύνολο θα κυμανθεί στα 51.740€. Το ποσό αυτό περιλαμβάνει την αμοιβή μας για το διάστημα τον 10,5 μηνών που εκτιμάτε ο χρόνος που χρειαζόμαστε και με τα λειτουργικά κόστη που θα χρειαστούμε. Το ποσό βγαίνει ως εξής: Υπολογίζονται 1.256 </w:t>
+      </w:r>
+      <w:r>
+        <w:rPr>
+          <w:sz w:val="28"/>
+          <w:szCs w:val="28"/>
+        </w:rPr>
+        <w:t>ανθρωποημέρες</w:t>
+      </w:r>
+      <w:r>
+        <w:rPr>
+          <w:sz w:val="28"/>
+          <w:szCs w:val="28"/>
+        </w:rPr>
+        <w:t xml:space="preserve"> * 8 ώρες = 10.048 ανθρωποώρες. Θέτοντας ως αμοιβή 5€ την ώρα το ποσό κυμαίνεται στα 50.240€. Τέλος υπολογίζονται 150€ το μήνα τα λειτουργικά έξοδα. Για το διάστημα 10 μηνών τα έξοδα φτάνουν τα 1.500€. Σύνολο οι απολαβές μας θα είναι στα 51.740€.</w:t>
       </w:r>
     </w:p>
     <w:sectPr>

</xml_diff>